<commit_message>
completed Core Concepts ;
Signed-off-by: Aditya <aditya@gravityilabs.com>
</commit_message>
<xml_diff>
--- a/Kubernetes Notes.docx
+++ b/Kubernetes Notes.docx
@@ -856,31 +856,7 @@
                 <w:noProof/>
                 <w:lang w:val="en-US"/>
               </w:rPr>
-              <w:t>Name</w:t>
-            </w:r>
-            <w:r>
-              <w:rPr>
-                <w:rStyle w:val="Hyperlink"/>
-                <w:noProof/>
-                <w:lang w:val="en-US"/>
-              </w:rPr>
-              <w:t>s</w:t>
-            </w:r>
-            <w:r>
-              <w:rPr>
-                <w:rStyle w:val="Hyperlink"/>
-                <w:noProof/>
-                <w:lang w:val="en-US"/>
-              </w:rPr>
-              <w:t>p</w:t>
-            </w:r>
-            <w:r>
-              <w:rPr>
-                <w:rStyle w:val="Hyperlink"/>
-                <w:noProof/>
-                <w:lang w:val="en-US"/>
-              </w:rPr>
-              <w:t>aces</w:t>
+              <w:t>Namespaces</w:t>
             </w:r>
             <w:r>
               <w:rPr>
@@ -3299,22 +3275,6 @@
     </w:p>
     <w:p>
       <w:pPr>
-        <w:pStyle w:val="Heading3"/>
-        <w:rPr>
-          <w:lang w:val="en-US"/>
-        </w:rPr>
-      </w:pPr>
-    </w:p>
-    <w:p>
-      <w:pPr>
-        <w:pStyle w:val="Heading3"/>
-        <w:rPr>
-          <w:lang w:val="en-US"/>
-        </w:rPr>
-      </w:pPr>
-    </w:p>
-    <w:p>
-      <w:pPr>
         <w:pStyle w:val="Heading2"/>
         <w:rPr>
           <w:lang w:val="en-US"/>
@@ -3509,27 +3469,27 @@
     </w:p>
     <w:p>
       <w:r>
+        <w:t>This command gets the entry under `key1` from ETCD Store.</w:t>
+      </w:r>
+    </w:p>
+    <w:p>
+      <w:pPr>
+        <w:rPr>
+          <w:rFonts w:eastAsia="Times New Roman"/>
+          <w:color w:val="555555"/>
+        </w:rPr>
+      </w:pPr>
+      <w:r>
+        <w:rPr>
+          <w:rFonts w:eastAsia="Times New Roman"/>
+          <w:color w:val="555555"/>
+        </w:rPr>
+        <w:t xml:space="preserve">.etcdctl </w:t>
+      </w:r>
+    </w:p>
+    <w:p>
+      <w:r>
         <w:lastRenderedPageBreak/>
-        <w:t>This command gets the entry under `key1` from ETCD Store.</w:t>
-      </w:r>
-    </w:p>
-    <w:p>
-      <w:pPr>
-        <w:rPr>
-          <w:rFonts w:eastAsia="Times New Roman"/>
-          <w:color w:val="555555"/>
-        </w:rPr>
-      </w:pPr>
-      <w:r>
-        <w:rPr>
-          <w:rFonts w:eastAsia="Times New Roman"/>
-          <w:color w:val="555555"/>
-        </w:rPr>
-        <w:t xml:space="preserve">.etcdctl </w:t>
-      </w:r>
-    </w:p>
-    <w:p>
-      <w:r>
         <w:t>This command is the .etcdctl help command.</w:t>
       </w:r>
     </w:p>
@@ -4026,7 +3986,6 @@
     </w:p>
     <w:p>
       <w:r>
-        <w:lastRenderedPageBreak/>
         <w:t>Whereas the commands are different in version 3</w:t>
       </w:r>
     </w:p>
@@ -4162,6 +4121,7 @@
           <w:sz w:val="18"/>
           <w:szCs w:val="18"/>
         </w:rPr>
+        <w:lastRenderedPageBreak/>
         <w:t xml:space="preserve">etcdctl </w:t>
       </w:r>
       <w:r>
@@ -13808,6 +13768,7 @@
       <w:r>
         <w:rPr>
           <w:rFonts w:eastAsia="Times New Roman"/>
+          <w:noProof/>
           <w:color w:val="555555"/>
         </w:rPr>
         <w:drawing>
@@ -14497,6 +14458,7 @@
       </w:pPr>
       <w:r>
         <w:rPr>
+          <w:noProof/>
           <w:lang w:val="en-US"/>
         </w:rPr>
         <w:drawing>
@@ -14558,6 +14520,7 @@
       </w:pPr>
       <w:r>
         <w:rPr>
+          <w:noProof/>
           <w:lang w:val="en-US"/>
         </w:rPr>
         <w:drawing>
@@ -19380,6 +19343,7 @@
   <w:style w:type="character" w:default="1" w:styleId="DefaultParagraphFont">
     <w:name w:val="Default Paragraph Font"/>
     <w:uiPriority w:val="1"/>
+    <w:semiHidden/>
     <w:unhideWhenUsed/>
   </w:style>
   <w:style w:type="table" w:default="1" w:styleId="TableNormal">
@@ -20027,7 +19991,7 @@
 
 <file path=word/webextensions/taskpanes.xml><?xml version="1.0" encoding="utf-8"?>
 <wetp:taskpanes xmlns:wetp="http://schemas.microsoft.com/office/webextensions/taskpanes/2010/11">
-  <wetp:taskpane dockstate="right" visibility="1" width="334" row="2">
+  <wetp:taskpane dockstate="right" visibility="0" width="350" row="1">
     <wetp:webextensionref xmlns:r="http://schemas.openxmlformats.org/officeDocument/2006/relationships" r:id="rId1"/>
   </wetp:taskpane>
 </wetp:taskpanes>

</xml_diff>